<commit_message>
Covid Homework using R, RMarkdown and Knit is  Ready
</commit_message>
<xml_diff>
--- a/6006049AhmetCETINKAYAcovid.docx
+++ b/6006049AhmetCETINKAYAcovid.docx
@@ -13,13 +13,13 @@
         <w:t xml:space="preserve"> </w:t>
       </w:r>
       <w:r>
-        <w:t xml:space="preserve">VERİ</w:t>
+        <w:t xml:space="preserve">VERi</w:t>
       </w:r>
       <w:r>
         <w:t xml:space="preserve"> </w:t>
       </w:r>
       <w:r>
-        <w:t xml:space="preserve">GÖRSELLEŞTİRME</w:t>
+        <w:t xml:space="preserve">GöRSELLEŞTİRME</w:t>
       </w:r>
       <w:r>
         <w:t xml:space="preserve"> </w:t>
@@ -59,12 +59,26 @@
         <w:pStyle w:val="Date"/>
       </w:pPr>
       <w:r>
-        <w:t xml:space="preserve">05/12/2020</w:t>
+        <w:t xml:space="preserve">06/12/2020</w:t>
       </w:r>
     </w:p>
     <w:p>
       <w:pPr>
         <w:pStyle w:val="FirstParagraph"/>
+      </w:pPr>
+      <w:r>
+        <w:t xml:space="preserve">####</w:t>
+      </w:r>
+      <w:r>
+        <w:rPr>
+          <w:i/>
+        </w:rPr>
+        <w:t xml:space="preserve">Kullanılan Teknoloji : R, RMarkdown, Knit</w:t>
+      </w:r>
+    </w:p>
+    <w:p>
+      <w:pPr>
+        <w:pStyle w:val="BodyText"/>
       </w:pPr>
       <w:r>
         <w:drawing>
@@ -76,7 +90,7 @@
               <a:graphicData uri="http://schemas.openxmlformats.org/drawingml/2006/picture">
                 <pic:pic>
                   <pic:nvPicPr>
-                    <pic:cNvPr descr="6006049AhmetCETINKAYAcovid_files/figure-docx/covid-19%20Türkiye%20Kasim%202020-1.png" id="0" name="Picture"/>
+                    <pic:cNvPr descr="6006049AhmetCETINKAYAcovid_files/figure-docx/covid-19%20Turkiye%20Kasim%202020-1.png" id="0" name="Picture"/>
                     <pic:cNvPicPr>
                       <a:picLocks noChangeArrowheads="1" noChangeAspect="1"/>
                     </pic:cNvPicPr>

</xml_diff>